<commit_message>
Corrección de detalles en el informe de avance
</commit_message>
<xml_diff>
--- a/informes/Documento trabajo en equipo grupo 1.docx
+++ b/informes/Documento trabajo en equipo grupo 1.docx
@@ -1,6 +1,6 @@
 
 <file path=word/document.xml><?xml version="1.0" encoding="utf-8"?>
-<w:document xmlns:wpc="http://schemas.microsoft.com/office/word/2010/wordprocessingCanvas" xmlns:cx="http://schemas.microsoft.com/office/drawing/2014/chartex" xmlns:cx1="http://schemas.microsoft.com/office/drawing/2015/9/8/chartex" xmlns:cx2="http://schemas.microsoft.com/office/drawing/2015/10/21/chartex" xmlns:cx3="http://schemas.microsoft.com/office/drawing/2016/5/9/chartex" xmlns:cx4="http://schemas.microsoft.com/office/drawing/2016/5/10/chartex" xmlns:cx5="http://schemas.microsoft.com/office/drawing/2016/5/11/chartex" xmlns:cx6="http://schemas.microsoft.com/office/drawing/2016/5/12/chartex" xmlns:cx7="http://schemas.microsoft.com/office/drawing/2016/5/13/chartex" xmlns:cx8="http://schemas.microsoft.com/office/drawing/2016/5/14/chartex" xmlns:mc="http://schemas.openxmlformats.org/markup-compatibility/2006" xmlns:aink="http://schemas.microsoft.com/office/drawing/2016/ink" xmlns:am3d="http://schemas.microsoft.com/office/drawing/2017/model3d" xmlns:o="urn:schemas-microsoft-com:office:office" xmlns:r="http://schemas.openxmlformats.org/officeDocument/2006/relationships" xmlns:m="http://schemas.openxmlformats.org/officeDocument/2006/math" xmlns:v="urn:schemas-microsoft-com:vml" xmlns:wp14="http://schemas.microsoft.com/office/word/2010/wordprocessingDrawing" xmlns:wp="http://schemas.openxmlformats.org/drawingml/2006/wordprocessingDrawing" xmlns:w10="urn:schemas-microsoft-com:office:word" xmlns:w="http://schemas.openxmlformats.org/wordprocessingml/2006/main" xmlns:w14="http://schemas.microsoft.com/office/word/2010/wordml" xmlns:w15="http://schemas.microsoft.com/office/word/2012/wordml" xmlns:w16cex="http://schemas.microsoft.com/office/word/2018/wordml/cex" xmlns:w16cid="http://schemas.microsoft.com/office/word/2016/wordml/cid" xmlns:w16="http://schemas.microsoft.com/office/word/2018/wordml" xmlns:w16sdtdh="http://schemas.microsoft.com/office/word/2020/wordml/sdtdatahash" xmlns:w16se="http://schemas.microsoft.com/office/word/2015/wordml/symex" xmlns:wpg="http://schemas.microsoft.com/office/word/2010/wordprocessingGroup" xmlns:wpi="http://schemas.microsoft.com/office/word/2010/wordprocessingInk" xmlns:wne="http://schemas.microsoft.com/office/word/2006/wordml" xmlns:wps="http://schemas.microsoft.com/office/word/2010/wordprocessingShape" mc:Ignorable="w14 w15 w16se w16cid w16 w16cex w16sdtdh wp14">
+<w:document xmlns:wpc="http://schemas.microsoft.com/office/word/2010/wordprocessingCanvas" xmlns:cx="http://schemas.microsoft.com/office/drawing/2014/chartex" xmlns:cx1="http://schemas.microsoft.com/office/drawing/2015/9/8/chartex" xmlns:cx2="http://schemas.microsoft.com/office/drawing/2015/10/21/chartex" xmlns:cx3="http://schemas.microsoft.com/office/drawing/2016/5/9/chartex" xmlns:cx4="http://schemas.microsoft.com/office/drawing/2016/5/10/chartex" xmlns:cx5="http://schemas.microsoft.com/office/drawing/2016/5/11/chartex" xmlns:cx6="http://schemas.microsoft.com/office/drawing/2016/5/12/chartex" xmlns:cx7="http://schemas.microsoft.com/office/drawing/2016/5/13/chartex" xmlns:cx8="http://schemas.microsoft.com/office/drawing/2016/5/14/chartex" xmlns:mc="http://schemas.openxmlformats.org/markup-compatibility/2006" xmlns:aink="http://schemas.microsoft.com/office/drawing/2016/ink" xmlns:am3d="http://schemas.microsoft.com/office/drawing/2017/model3d" xmlns:o="urn:schemas-microsoft-com:office:office" xmlns:r="http://schemas.openxmlformats.org/officeDocument/2006/relationships" xmlns:m="http://schemas.openxmlformats.org/officeDocument/2006/math" xmlns:v="urn:schemas-microsoft-com:vml" xmlns:wp14="http://schemas.microsoft.com/office/word/2010/wordprocessingDrawing" xmlns:wp="http://schemas.openxmlformats.org/drawingml/2006/wordprocessingDrawing" xmlns:w10="urn:schemas-microsoft-com:office:word" xmlns:w="http://schemas.openxmlformats.org/wordprocessingml/2006/main" xmlns:w14="http://schemas.microsoft.com/office/word/2010/wordml" xmlns:w15="http://schemas.microsoft.com/office/word/2012/wordml" xmlns:w16cid="http://schemas.microsoft.com/office/word/2016/wordml/cid" xmlns:w16se="http://schemas.microsoft.com/office/word/2015/wordml/symex" xmlns:wpg="http://schemas.microsoft.com/office/word/2010/wordprocessingGroup" xmlns:wpi="http://schemas.microsoft.com/office/word/2010/wordprocessingInk" xmlns:wne="http://schemas.microsoft.com/office/word/2006/wordml" xmlns:wps="http://schemas.microsoft.com/office/word/2010/wordprocessingShape" mc:Ignorable="w14 w15 w16se w16cid wp14">
   <w:body>
     <w:p>
       <w:pPr>
@@ -218,6 +218,7 @@
           <w:szCs w:val="22"/>
         </w:rPr>
       </w:pPr>
+      <w:bookmarkStart w:id="0" w:name="_Hlk210721882"/>
       <w:r>
         <w:rPr>
           <w:rFonts w:ascii="Arial" w:hAnsi="Arial" w:cs="Arial"/>
@@ -227,6 +228,7 @@
         <w:t>Santiago Andrés Torres Forero</w:t>
       </w:r>
     </w:p>
+    <w:bookmarkEnd w:id="0"/>
     <w:p>
       <w:pPr>
         <w:rPr>
@@ -1265,7 +1267,6 @@
           <w:b/>
           <w:bCs/>
         </w:rPr>
-        <w:lastRenderedPageBreak/>
         <w:t xml:space="preserve">Conceptuales: </w:t>
       </w:r>
       <w:r>
@@ -1638,7 +1639,6 @@
           <w:b/>
           <w:bCs/>
         </w:rPr>
-        <w:lastRenderedPageBreak/>
         <w:drawing>
           <wp:anchor distT="0" distB="0" distL="114300" distR="114300" simplePos="0" relativeHeight="251675648" behindDoc="0" locked="0" layoutInCell="1" allowOverlap="1" wp14:anchorId="12DFD34F" wp14:editId="0E12E6C7">
             <wp:simplePos x="0" y="0"/>
@@ -1856,26 +1856,27 @@
           <w:rFonts w:ascii="Arial" w:hAnsi="Arial" w:cs="Arial"/>
           <w:b/>
           <w:bCs/>
+          <w:noProof/>
           <w:sz w:val="22"/>
           <w:szCs w:val="22"/>
         </w:rPr>
         <w:drawing>
-          <wp:anchor distT="0" distB="0" distL="114300" distR="114300" simplePos="0" relativeHeight="251674624" behindDoc="0" locked="0" layoutInCell="1" allowOverlap="1" wp14:anchorId="730809CF" wp14:editId="12FF13CF">
+          <wp:anchor distT="0" distB="0" distL="114300" distR="114300" simplePos="0" relativeHeight="251674624" behindDoc="0" locked="0" layoutInCell="1" allowOverlap="1" wp14:anchorId="730809CF" wp14:editId="36B7853F">
             <wp:simplePos x="0" y="0"/>
             <wp:positionH relativeFrom="column">
-              <wp:posOffset>3100511</wp:posOffset>
+              <wp:posOffset>3193415</wp:posOffset>
             </wp:positionH>
             <wp:positionV relativeFrom="paragraph">
-              <wp:posOffset>339062</wp:posOffset>
+              <wp:posOffset>248920</wp:posOffset>
             </wp:positionV>
-            <wp:extent cx="3213735" cy="810895"/>
-            <wp:effectExtent l="0" t="0" r="5715" b="8255"/>
+            <wp:extent cx="3051175" cy="923925"/>
+            <wp:effectExtent l="0" t="0" r="0" b="9525"/>
             <wp:wrapThrough wrapText="bothSides">
               <wp:wrapPolygon edited="0">
                 <wp:start x="0" y="0"/>
-                <wp:lineTo x="0" y="21312"/>
-                <wp:lineTo x="21510" y="21312"/>
-                <wp:lineTo x="21510" y="0"/>
+                <wp:lineTo x="0" y="21377"/>
+                <wp:lineTo x="21443" y="21377"/>
+                <wp:lineTo x="21443" y="0"/>
                 <wp:lineTo x="0" y="0"/>
               </wp:wrapPolygon>
             </wp:wrapThrough>
@@ -1905,7 +1906,7 @@
                   <pic:spPr>
                     <a:xfrm>
                       <a:off x="0" y="0"/>
-                      <a:ext cx="3213735" cy="810895"/>
+                      <a:ext cx="3051175" cy="923925"/>
                     </a:xfrm>
                     <a:prstGeom prst="rect">
                       <a:avLst/>
@@ -2142,25 +2143,26 @@
           <w:rFonts w:ascii="Arial" w:hAnsi="Arial" w:cs="Arial"/>
           <w:b/>
           <w:bCs/>
+          <w:noProof/>
           <w:sz w:val="22"/>
           <w:szCs w:val="22"/>
         </w:rPr>
         <w:drawing>
-          <wp:anchor distT="0" distB="0" distL="114300" distR="114300" simplePos="0" relativeHeight="251673600" behindDoc="0" locked="0" layoutInCell="1" allowOverlap="1" wp14:anchorId="778CC114" wp14:editId="5687E4F6">
+          <wp:anchor distT="0" distB="0" distL="114300" distR="114300" simplePos="0" relativeHeight="251673600" behindDoc="0" locked="0" layoutInCell="1" allowOverlap="1" wp14:anchorId="778CC114" wp14:editId="28C36915">
             <wp:simplePos x="0" y="0"/>
             <wp:positionH relativeFrom="page">
-              <wp:posOffset>4062758</wp:posOffset>
+              <wp:posOffset>4067175</wp:posOffset>
             </wp:positionH>
             <wp:positionV relativeFrom="paragraph">
-              <wp:posOffset>225287</wp:posOffset>
+              <wp:posOffset>224155</wp:posOffset>
             </wp:positionV>
-            <wp:extent cx="3291840" cy="955040"/>
-            <wp:effectExtent l="0" t="0" r="3810" b="0"/>
+            <wp:extent cx="3291840" cy="929005"/>
+            <wp:effectExtent l="0" t="0" r="3810" b="4445"/>
             <wp:wrapThrough wrapText="bothSides">
               <wp:wrapPolygon edited="0">
                 <wp:start x="0" y="0"/>
-                <wp:lineTo x="0" y="21112"/>
-                <wp:lineTo x="21500" y="21112"/>
+                <wp:lineTo x="0" y="21260"/>
+                <wp:lineTo x="21500" y="21260"/>
                 <wp:lineTo x="21500" y="0"/>
                 <wp:lineTo x="0" y="0"/>
               </wp:wrapPolygon>
@@ -2191,7 +2193,7 @@
                   <pic:spPr>
                     <a:xfrm>
                       <a:off x="0" y="0"/>
-                      <a:ext cx="3291840" cy="955040"/>
+                      <a:ext cx="3291840" cy="929005"/>
                     </a:xfrm>
                     <a:prstGeom prst="rect">
                       <a:avLst/>
@@ -2219,7 +2221,7 @@
           <w:szCs w:val="22"/>
         </w:rPr>
         <w:drawing>
-          <wp:anchor distT="0" distB="0" distL="114300" distR="114300" simplePos="0" relativeHeight="251672576" behindDoc="0" locked="0" layoutInCell="1" allowOverlap="1" wp14:anchorId="0EA38431" wp14:editId="1D58E00C">
+          <wp:anchor distT="0" distB="0" distL="114300" distR="114300" simplePos="0" relativeHeight="251672576" behindDoc="0" locked="0" layoutInCell="1" allowOverlap="1" wp14:anchorId="0EA38431" wp14:editId="2384C079">
             <wp:simplePos x="0" y="0"/>
             <wp:positionH relativeFrom="margin">
               <wp:posOffset>-245137</wp:posOffset>
@@ -2337,10 +2339,10 @@
         <w:ind w:left="1080"/>
         <w:rPr>
           <w:rFonts w:ascii="Arial" w:hAnsi="Arial" w:cs="Arial"/>
-          <w:b/>
-          <w:bCs/>
-          <w:sz w:val="22"/>
-          <w:szCs w:val="22"/>
+          <w:iCs/>
+          <w:sz w:val="22"/>
+          <w:szCs w:val="22"/>
+          <w:u w:val="single"/>
         </w:rPr>
       </w:pPr>
       <w:r>
@@ -2351,18 +2353,17 @@
           <w:sz w:val="22"/>
           <w:szCs w:val="22"/>
         </w:rPr>
-        <w:t>Rol específico: diseñador físico</w:t>
-      </w:r>
-      <w:r>
-        <w:rPr>
-          <w:rFonts w:ascii="Arial" w:hAnsi="Arial" w:cs="Arial"/>
-          <w:i/>
+        <w:t xml:space="preserve">Rol específico: </w:t>
+      </w:r>
+      <w:r>
+        <w:rPr>
+          <w:rFonts w:ascii="Arial" w:hAnsi="Arial" w:cs="Arial"/>
           <w:iCs/>
           <w:sz w:val="22"/>
           <w:szCs w:val="22"/>
           <w:u w:val="single"/>
         </w:rPr>
-        <w:t>.</w:t>
+        <w:t>diseñador físico.</w:t>
       </w:r>
     </w:p>
     <w:p>
@@ -2694,7 +2695,6 @@
           <w:sz w:val="22"/>
           <w:szCs w:val="22"/>
         </w:rPr>
-        <w:lastRenderedPageBreak/>
         <w:drawing>
           <wp:anchor distT="0" distB="0" distL="114300" distR="114300" simplePos="0" relativeHeight="251682816" behindDoc="0" locked="0" layoutInCell="1" allowOverlap="1" wp14:anchorId="312150F3" wp14:editId="0121B5BE">
             <wp:simplePos x="0" y="0"/>
@@ -3104,6 +3104,7 @@
       <w:r>
         <w:rPr>
           <w:rFonts w:ascii="Arial" w:hAnsi="Arial" w:cs="Arial"/>
+          <w:noProof/>
         </w:rPr>
         <w:drawing>
           <wp:anchor distT="0" distB="0" distL="114300" distR="114300" simplePos="0" relativeHeight="251676672" behindDoc="0" locked="0" layoutInCell="1" allowOverlap="1" wp14:anchorId="709AB81A" wp14:editId="14847168">
@@ -3358,11 +3359,10 @@
         </w:rPr>
       </w:pPr>
       <w:r>
-        <w:lastRenderedPageBreak/>
         <mc:AlternateContent>
           <mc:Choice Requires="wps">
             <w:drawing>
-              <wp:anchor distT="0" distB="0" distL="114300" distR="114300" simplePos="0" relativeHeight="251687936" behindDoc="0" locked="0" layoutInCell="1" allowOverlap="1" wp14:anchorId="5E9A0793" wp14:editId="48CCD847">
+              <wp:anchor distT="0" distB="0" distL="114300" distR="114300" simplePos="0" relativeHeight="251687936" behindDoc="0" locked="0" layoutInCell="1" allowOverlap="1" wp14:anchorId="5E9A0793" wp14:editId="17E82BE4">
                 <wp:simplePos x="0" y="0"/>
                 <wp:positionH relativeFrom="column">
                   <wp:posOffset>158750</wp:posOffset>
@@ -3581,47 +3581,28 @@
         <w:jc w:val="both"/>
         <w:rPr>
           <w:rFonts w:ascii="Arial" w:hAnsi="Arial" w:cs="Arial"/>
-        </w:rPr>
-      </w:pPr>
-      <w:r>
-        <w:rPr>
-          <w:rFonts w:ascii="Arial" w:hAnsi="Arial" w:cs="Arial"/>
-          <w:b/>
-          <w:bCs/>
-        </w:rPr>
-        <w:t>CONFLICTOS ENFRENTADOS HASTA EL MOMENTO:</w:t>
-      </w:r>
-      <w:r>
-        <w:rPr>
-          <w:rFonts w:ascii="Arial" w:hAnsi="Arial" w:cs="Arial"/>
-          <w:b/>
-          <w:bCs/>
-        </w:rPr>
-        <w:t xml:space="preserve"> </w:t>
-      </w:r>
-      <w:r>
-        <w:rPr>
-          <w:rFonts w:ascii="Arial" w:hAnsi="Arial" w:cs="Arial"/>
-        </w:rPr>
-        <w:t xml:space="preserve">uno </w:t>
-      </w:r>
-      <w:r>
-        <w:rPr>
-          <w:rFonts w:ascii="Arial" w:hAnsi="Arial" w:cs="Arial"/>
-        </w:rPr>
-        <w:t xml:space="preserve">de los principales conflictos surgió durante la elaboración del diagrama conceptual, específicamente al momento de diferenciar adecuadamente los conceptos de “ciudad” y “municipio”. </w:t>
-      </w:r>
-      <w:r>
-        <w:rPr>
-          <w:rFonts w:ascii="Arial" w:hAnsi="Arial" w:cs="Arial"/>
-        </w:rPr>
-        <w:t>Tanto los integrantes del equipo conceptual como los externos</w:t>
-      </w:r>
-      <w:r>
-        <w:rPr>
-          <w:rFonts w:ascii="Arial" w:hAnsi="Arial" w:cs="Arial"/>
-        </w:rPr>
-        <w:t xml:space="preserve"> del equipo tenían distintas interpretaciones sobre cómo debían representarse y relacionarse estas entidades, lo que generó confusión y retrasos en la construcción del modelo. Este problema se resolvió mediante una reunión grupal donde se revisaron definiciones formales y se llegó a un consenso basado en fuentes confiables y ejemplos prácticos.</w:t>
+          <w:b/>
+        </w:rPr>
+      </w:pPr>
+      <w:r>
+        <w:rPr>
+          <w:rFonts w:ascii="Arial" w:hAnsi="Arial" w:cs="Arial"/>
+          <w:b/>
+        </w:rPr>
+        <w:t>Cronograma de trabajo</w:t>
+      </w:r>
+      <w:r>
+        <w:rPr>
+          <w:rFonts w:ascii="Arial" w:hAnsi="Arial" w:cs="Arial"/>
+          <w:b/>
+        </w:rPr>
+        <w:t xml:space="preserve">: </w:t>
+      </w:r>
+      <w:r>
+        <w:rPr>
+          <w:rFonts w:ascii="Arial" w:hAnsi="Arial" w:cs="Arial"/>
+        </w:rPr>
+        <w:t>desde la creación de la comunidad, se estableció un cronograma de avances del proyecto, esto claro teniendo en cuenta la disponibilidad de los integrantes con sus diferentes horarios. Fue a partir de este cronograma que pudimos avanzar de forma eficiente con el proyecto ya que entre nosotros repartimos las necesidades del proyecto de forma efectiva, asi que cada sesión se esperaba el avance de un subgrupo distinto (los del modelo conceptual, lógicos y físicos).</w:t>
       </w:r>
     </w:p>
     <w:p>
@@ -3632,6 +3613,77 @@
           <w:rFonts w:ascii="Arial" w:hAnsi="Arial" w:cs="Arial"/>
         </w:rPr>
       </w:pPr>
+      <w:r>
+        <w:rPr>
+          <w:rFonts w:ascii="Arial" w:hAnsi="Arial" w:cs="Arial"/>
+        </w:rPr>
+        <w:drawing>
+          <wp:anchor distT="0" distB="0" distL="114300" distR="114300" simplePos="0" relativeHeight="251688960" behindDoc="0" locked="0" layoutInCell="1" allowOverlap="1" wp14:anchorId="661FA656" wp14:editId="1BCBBEE0">
+            <wp:simplePos x="0" y="0"/>
+            <wp:positionH relativeFrom="column">
+              <wp:posOffset>476250</wp:posOffset>
+            </wp:positionH>
+            <wp:positionV relativeFrom="paragraph">
+              <wp:posOffset>6985</wp:posOffset>
+            </wp:positionV>
+            <wp:extent cx="4667250" cy="2476500"/>
+            <wp:effectExtent l="0" t="0" r="0" b="0"/>
+            <wp:wrapThrough wrapText="bothSides">
+              <wp:wrapPolygon edited="0">
+                <wp:start x="0" y="0"/>
+                <wp:lineTo x="0" y="21434"/>
+                <wp:lineTo x="21512" y="21434"/>
+                <wp:lineTo x="21512" y="0"/>
+                <wp:lineTo x="0" y="0"/>
+              </wp:wrapPolygon>
+            </wp:wrapThrough>
+            <wp:docPr id="4" name="Imagen 4"/>
+            <wp:cNvGraphicFramePr>
+              <a:graphicFrameLocks xmlns:a="http://schemas.openxmlformats.org/drawingml/2006/main" noChangeAspect="1"/>
+            </wp:cNvGraphicFramePr>
+            <a:graphic xmlns:a="http://schemas.openxmlformats.org/drawingml/2006/main">
+              <a:graphicData uri="http://schemas.openxmlformats.org/drawingml/2006/picture">
+                <pic:pic xmlns:pic="http://schemas.openxmlformats.org/drawingml/2006/picture">
+                  <pic:nvPicPr>
+                    <pic:cNvPr id="1" name=""/>
+                    <pic:cNvPicPr/>
+                  </pic:nvPicPr>
+                  <pic:blipFill>
+                    <a:blip r:embed="rId20">
+                      <a:extLst>
+                        <a:ext uri="{28A0092B-C50C-407E-A947-70E740481C1C}">
+                          <a14:useLocalDpi xmlns:a14="http://schemas.microsoft.com/office/drawing/2010/main" val="0"/>
+                        </a:ext>
+                      </a:extLst>
+                    </a:blip>
+                    <a:stretch>
+                      <a:fillRect/>
+                    </a:stretch>
+                  </pic:blipFill>
+                  <pic:spPr>
+                    <a:xfrm>
+                      <a:off x="0" y="0"/>
+                      <a:ext cx="4667250" cy="2476500"/>
+                    </a:xfrm>
+                    <a:prstGeom prst="rect">
+                      <a:avLst/>
+                    </a:prstGeom>
+                  </pic:spPr>
+                </pic:pic>
+              </a:graphicData>
+            </a:graphic>
+            <wp14:sizeRelV relativeFrom="margin">
+              <wp14:pctHeight>0</wp14:pctHeight>
+            </wp14:sizeRelV>
+          </wp:anchor>
+        </w:drawing>
+      </w:r>
+      <w:r>
+        <w:rPr>
+          <w:rFonts w:ascii="Arial" w:hAnsi="Arial" w:cs="Arial"/>
+        </w:rPr>
+        <w:t xml:space="preserve"> </w:t>
+      </w:r>
     </w:p>
     <w:p>
       <w:pPr>
@@ -3641,6 +3693,164 @@
           <w:rFonts w:ascii="Arial" w:hAnsi="Arial" w:cs="Arial"/>
         </w:rPr>
       </w:pPr>
+    </w:p>
+    <w:p>
+      <w:pPr>
+        <w:pStyle w:val="Prrafodelista"/>
+        <w:jc w:val="both"/>
+        <w:rPr>
+          <w:rFonts w:ascii="Arial" w:hAnsi="Arial" w:cs="Arial"/>
+        </w:rPr>
+      </w:pPr>
+    </w:p>
+    <w:p>
+      <w:pPr>
+        <w:pStyle w:val="Prrafodelista"/>
+        <w:jc w:val="both"/>
+        <w:rPr>
+          <w:rFonts w:ascii="Arial" w:hAnsi="Arial" w:cs="Arial"/>
+        </w:rPr>
+      </w:pPr>
+    </w:p>
+    <w:p>
+      <w:pPr>
+        <w:pStyle w:val="Prrafodelista"/>
+        <w:jc w:val="both"/>
+        <w:rPr>
+          <w:rFonts w:ascii="Arial" w:hAnsi="Arial" w:cs="Arial"/>
+        </w:rPr>
+      </w:pPr>
+    </w:p>
+    <w:p>
+      <w:pPr>
+        <w:pStyle w:val="Prrafodelista"/>
+        <w:jc w:val="both"/>
+        <w:rPr>
+          <w:rFonts w:ascii="Arial" w:hAnsi="Arial" w:cs="Arial"/>
+        </w:rPr>
+      </w:pPr>
+    </w:p>
+    <w:p>
+      <w:pPr>
+        <w:pStyle w:val="Prrafodelista"/>
+        <w:jc w:val="both"/>
+        <w:rPr>
+          <w:rFonts w:ascii="Arial" w:hAnsi="Arial" w:cs="Arial"/>
+        </w:rPr>
+      </w:pPr>
+    </w:p>
+    <w:p>
+      <w:pPr>
+        <w:pStyle w:val="Prrafodelista"/>
+        <w:keepNext/>
+        <w:jc w:val="both"/>
+      </w:pPr>
+    </w:p>
+    <w:p>
+      <w:pPr>
+        <w:pStyle w:val="Descripcin"/>
+        <w:ind w:firstLine="720"/>
+        <w:jc w:val="both"/>
+        <w:rPr>
+          <w:rFonts w:ascii="Arial" w:hAnsi="Arial" w:cs="Arial"/>
+        </w:rPr>
+      </w:pPr>
+      <w:r>
+        <w:t xml:space="preserve">Ilustración </w:t>
+      </w:r>
+      <w:r>
+        <w:fldChar w:fldCharType="begin"/>
+      </w:r>
+      <w:r>
+        <w:instrText xml:space="preserve"> SEQ Ilustración \* ARABIC </w:instrText>
+      </w:r>
+      <w:r>
+        <w:fldChar w:fldCharType="separate"/>
+      </w:r>
+      <w:r>
+        <w:t>8</w:t>
+      </w:r>
+      <w:r>
+        <w:fldChar w:fldCharType="end"/>
+      </w:r>
+      <w:r>
+        <w:t>, establecimiento del cronograma del grupo.</w:t>
+      </w:r>
+    </w:p>
+    <w:p>
+      <w:pPr>
+        <w:jc w:val="both"/>
+        <w:rPr>
+          <w:rFonts w:ascii="Arial" w:hAnsi="Arial" w:cs="Arial"/>
+        </w:rPr>
+      </w:pPr>
+      <w:bookmarkStart w:id="1" w:name="_GoBack"/>
+      <w:bookmarkEnd w:id="1"/>
+    </w:p>
+    <w:p>
+      <w:pPr>
+        <w:pStyle w:val="Prrafodelista"/>
+        <w:numPr>
+          <w:ilvl w:val="0"/>
+          <w:numId w:val="2"/>
+        </w:numPr>
+        <w:jc w:val="both"/>
+        <w:rPr>
+          <w:rFonts w:ascii="Arial" w:hAnsi="Arial" w:cs="Arial"/>
+        </w:rPr>
+      </w:pPr>
+      <w:r>
+        <w:rPr>
+          <w:rFonts w:ascii="Arial" w:hAnsi="Arial" w:cs="Arial"/>
+          <w:b/>
+          <w:bCs/>
+        </w:rPr>
+        <w:t>CONFLICTOS ENFRENTADOS HASTA EL MOMENTO:</w:t>
+      </w:r>
+      <w:r>
+        <w:rPr>
+          <w:rFonts w:ascii="Arial" w:hAnsi="Arial" w:cs="Arial"/>
+          <w:b/>
+          <w:bCs/>
+        </w:rPr>
+        <w:t xml:space="preserve"> </w:t>
+      </w:r>
+      <w:r>
+        <w:rPr>
+          <w:rFonts w:ascii="Arial" w:hAnsi="Arial" w:cs="Arial"/>
+        </w:rPr>
+        <w:t xml:space="preserve">uno de los principales conflictos surgió durante la elaboración del diagrama conceptual, específicamente al momento de diferenciar adecuadamente los conceptos de “ciudad” y “municipio”. </w:t>
+      </w:r>
+      <w:r>
+        <w:rPr>
+          <w:rFonts w:ascii="Arial" w:hAnsi="Arial" w:cs="Arial"/>
+        </w:rPr>
+        <w:t>Tanto los integrantes del equipo conceptual como los externos</w:t>
+      </w:r>
+      <w:r>
+        <w:rPr>
+          <w:rFonts w:ascii="Arial" w:hAnsi="Arial" w:cs="Arial"/>
+        </w:rPr>
+        <w:t xml:space="preserve"> del equipo tenían distintas interpretaciones sobre cómo debían representarse y relacionarse estas entidades, lo que generó confusión y retrasos en la construcción del modelo. Este problema se resolvió mediante una reunión grupal donde se revisaron definiciones formales y se llegó a un consenso basado en fuentes confiables y ejemplos prácticos.</w:t>
+      </w:r>
+    </w:p>
+    <w:p>
+      <w:pPr>
+        <w:pStyle w:val="Prrafodelista"/>
+        <w:jc w:val="both"/>
+        <w:rPr>
+          <w:rFonts w:ascii="Arial" w:hAnsi="Arial" w:cs="Arial"/>
+        </w:rPr>
+      </w:pPr>
+    </w:p>
+    <w:p>
+      <w:pPr>
+        <w:pStyle w:val="Prrafodelista"/>
+        <w:jc w:val="both"/>
+        <w:rPr>
+          <w:rFonts w:ascii="Arial" w:hAnsi="Arial" w:cs="Arial"/>
+        </w:rPr>
+      </w:pPr>
       <w:r>
         <w:rPr>
           <w:rFonts w:ascii="Arial" w:hAnsi="Arial" w:cs="Arial"/>
@@ -3699,7 +3909,7 @@
       </w:r>
     </w:p>
     <w:sectPr>
-      <w:headerReference w:type="default" r:id="rId20"/>
+      <w:headerReference w:type="default" r:id="rId21"/>
       <w:pgSz w:w="12240" w:h="15840"/>
       <w:pgMar w:top="1440" w:right="1440" w:bottom="1440" w:left="1440" w:header="708" w:footer="708" w:gutter="0"/>
       <w:cols w:space="708"/>
@@ -3710,7 +3920,7 @@
 </file>
 
 <file path=word/endnotes.xml><?xml version="1.0" encoding="utf-8"?>
-<w:endnotes xmlns:wpc="http://schemas.microsoft.com/office/word/2010/wordprocessingCanvas" xmlns:cx="http://schemas.microsoft.com/office/drawing/2014/chartex" xmlns:cx1="http://schemas.microsoft.com/office/drawing/2015/9/8/chartex" xmlns:cx2="http://schemas.microsoft.com/office/drawing/2015/10/21/chartex" xmlns:cx3="http://schemas.microsoft.com/office/drawing/2016/5/9/chartex" xmlns:cx4="http://schemas.microsoft.com/office/drawing/2016/5/10/chartex" xmlns:cx5="http://schemas.microsoft.com/office/drawing/2016/5/11/chartex" xmlns:cx6="http://schemas.microsoft.com/office/drawing/2016/5/12/chartex" xmlns:cx7="http://schemas.microsoft.com/office/drawing/2016/5/13/chartex" xmlns:cx8="http://schemas.microsoft.com/office/drawing/2016/5/14/chartex" xmlns:mc="http://schemas.openxmlformats.org/markup-compatibility/2006" xmlns:aink="http://schemas.microsoft.com/office/drawing/2016/ink" xmlns:am3d="http://schemas.microsoft.com/office/drawing/2017/model3d" xmlns:o="urn:schemas-microsoft-com:office:office" xmlns:r="http://schemas.openxmlformats.org/officeDocument/2006/relationships" xmlns:m="http://schemas.openxmlformats.org/officeDocument/2006/math" xmlns:v="urn:schemas-microsoft-com:vml" xmlns:wp14="http://schemas.microsoft.com/office/word/2010/wordprocessingDrawing" xmlns:wp="http://schemas.openxmlformats.org/drawingml/2006/wordprocessingDrawing" xmlns:w10="urn:schemas-microsoft-com:office:word" xmlns:w="http://schemas.openxmlformats.org/wordprocessingml/2006/main" xmlns:w14="http://schemas.microsoft.com/office/word/2010/wordml" xmlns:w15="http://schemas.microsoft.com/office/word/2012/wordml" xmlns:w16cex="http://schemas.microsoft.com/office/word/2018/wordml/cex" xmlns:w16cid="http://schemas.microsoft.com/office/word/2016/wordml/cid" xmlns:w16="http://schemas.microsoft.com/office/word/2018/wordml" xmlns:w16sdtdh="http://schemas.microsoft.com/office/word/2020/wordml/sdtdatahash" xmlns:w16se="http://schemas.microsoft.com/office/word/2015/wordml/symex" xmlns:wpg="http://schemas.microsoft.com/office/word/2010/wordprocessingGroup" xmlns:wpi="http://schemas.microsoft.com/office/word/2010/wordprocessingInk" xmlns:wne="http://schemas.microsoft.com/office/word/2006/wordml" xmlns:wps="http://schemas.microsoft.com/office/word/2010/wordprocessingShape" mc:Ignorable="w14 w15 w16se w16cid w16 w16cex w16sdtdh wp14">
+<w:endnotes xmlns:wpc="http://schemas.microsoft.com/office/word/2010/wordprocessingCanvas" xmlns:cx="http://schemas.microsoft.com/office/drawing/2014/chartex" xmlns:cx1="http://schemas.microsoft.com/office/drawing/2015/9/8/chartex" xmlns:cx2="http://schemas.microsoft.com/office/drawing/2015/10/21/chartex" xmlns:cx3="http://schemas.microsoft.com/office/drawing/2016/5/9/chartex" xmlns:cx4="http://schemas.microsoft.com/office/drawing/2016/5/10/chartex" xmlns:cx5="http://schemas.microsoft.com/office/drawing/2016/5/11/chartex" xmlns:cx6="http://schemas.microsoft.com/office/drawing/2016/5/12/chartex" xmlns:cx7="http://schemas.microsoft.com/office/drawing/2016/5/13/chartex" xmlns:cx8="http://schemas.microsoft.com/office/drawing/2016/5/14/chartex" xmlns:mc="http://schemas.openxmlformats.org/markup-compatibility/2006" xmlns:aink="http://schemas.microsoft.com/office/drawing/2016/ink" xmlns:am3d="http://schemas.microsoft.com/office/drawing/2017/model3d" xmlns:o="urn:schemas-microsoft-com:office:office" xmlns:r="http://schemas.openxmlformats.org/officeDocument/2006/relationships" xmlns:m="http://schemas.openxmlformats.org/officeDocument/2006/math" xmlns:v="urn:schemas-microsoft-com:vml" xmlns:wp14="http://schemas.microsoft.com/office/word/2010/wordprocessingDrawing" xmlns:wp="http://schemas.openxmlformats.org/drawingml/2006/wordprocessingDrawing" xmlns:w10="urn:schemas-microsoft-com:office:word" xmlns:w="http://schemas.openxmlformats.org/wordprocessingml/2006/main" xmlns:w14="http://schemas.microsoft.com/office/word/2010/wordml" xmlns:w15="http://schemas.microsoft.com/office/word/2012/wordml" xmlns:w16cid="http://schemas.microsoft.com/office/word/2016/wordml/cid" xmlns:w16se="http://schemas.microsoft.com/office/word/2015/wordml/symex" xmlns:wpg="http://schemas.microsoft.com/office/word/2010/wordprocessingGroup" xmlns:wpi="http://schemas.microsoft.com/office/word/2010/wordprocessingInk" xmlns:wne="http://schemas.microsoft.com/office/word/2006/wordml" xmlns:wps="http://schemas.microsoft.com/office/word/2010/wordprocessingShape" mc:Ignorable="w14 w15 w16se w16cid wp14">
   <w:endnote w:type="separator" w:id="-1">
     <w:p>
       <w:pPr>
@@ -3735,7 +3945,7 @@
 </file>
 
 <file path=word/footnotes.xml><?xml version="1.0" encoding="utf-8"?>
-<w:footnotes xmlns:wpc="http://schemas.microsoft.com/office/word/2010/wordprocessingCanvas" xmlns:cx="http://schemas.microsoft.com/office/drawing/2014/chartex" xmlns:cx1="http://schemas.microsoft.com/office/drawing/2015/9/8/chartex" xmlns:cx2="http://schemas.microsoft.com/office/drawing/2015/10/21/chartex" xmlns:cx3="http://schemas.microsoft.com/office/drawing/2016/5/9/chartex" xmlns:cx4="http://schemas.microsoft.com/office/drawing/2016/5/10/chartex" xmlns:cx5="http://schemas.microsoft.com/office/drawing/2016/5/11/chartex" xmlns:cx6="http://schemas.microsoft.com/office/drawing/2016/5/12/chartex" xmlns:cx7="http://schemas.microsoft.com/office/drawing/2016/5/13/chartex" xmlns:cx8="http://schemas.microsoft.com/office/drawing/2016/5/14/chartex" xmlns:mc="http://schemas.openxmlformats.org/markup-compatibility/2006" xmlns:aink="http://schemas.microsoft.com/office/drawing/2016/ink" xmlns:am3d="http://schemas.microsoft.com/office/drawing/2017/model3d" xmlns:o="urn:schemas-microsoft-com:office:office" xmlns:r="http://schemas.openxmlformats.org/officeDocument/2006/relationships" xmlns:m="http://schemas.openxmlformats.org/officeDocument/2006/math" xmlns:v="urn:schemas-microsoft-com:vml" xmlns:wp14="http://schemas.microsoft.com/office/word/2010/wordprocessingDrawing" xmlns:wp="http://schemas.openxmlformats.org/drawingml/2006/wordprocessingDrawing" xmlns:w10="urn:schemas-microsoft-com:office:word" xmlns:w="http://schemas.openxmlformats.org/wordprocessingml/2006/main" xmlns:w14="http://schemas.microsoft.com/office/word/2010/wordml" xmlns:w15="http://schemas.microsoft.com/office/word/2012/wordml" xmlns:w16cex="http://schemas.microsoft.com/office/word/2018/wordml/cex" xmlns:w16cid="http://schemas.microsoft.com/office/word/2016/wordml/cid" xmlns:w16="http://schemas.microsoft.com/office/word/2018/wordml" xmlns:w16sdtdh="http://schemas.microsoft.com/office/word/2020/wordml/sdtdatahash" xmlns:w16se="http://schemas.microsoft.com/office/word/2015/wordml/symex" xmlns:wpg="http://schemas.microsoft.com/office/word/2010/wordprocessingGroup" xmlns:wpi="http://schemas.microsoft.com/office/word/2010/wordprocessingInk" xmlns:wne="http://schemas.microsoft.com/office/word/2006/wordml" xmlns:wps="http://schemas.microsoft.com/office/word/2010/wordprocessingShape" mc:Ignorable="w14 w15 w16se w16cid w16 w16cex w16sdtdh wp14">
+<w:footnotes xmlns:wpc="http://schemas.microsoft.com/office/word/2010/wordprocessingCanvas" xmlns:cx="http://schemas.microsoft.com/office/drawing/2014/chartex" xmlns:cx1="http://schemas.microsoft.com/office/drawing/2015/9/8/chartex" xmlns:cx2="http://schemas.microsoft.com/office/drawing/2015/10/21/chartex" xmlns:cx3="http://schemas.microsoft.com/office/drawing/2016/5/9/chartex" xmlns:cx4="http://schemas.microsoft.com/office/drawing/2016/5/10/chartex" xmlns:cx5="http://schemas.microsoft.com/office/drawing/2016/5/11/chartex" xmlns:cx6="http://schemas.microsoft.com/office/drawing/2016/5/12/chartex" xmlns:cx7="http://schemas.microsoft.com/office/drawing/2016/5/13/chartex" xmlns:cx8="http://schemas.microsoft.com/office/drawing/2016/5/14/chartex" xmlns:mc="http://schemas.openxmlformats.org/markup-compatibility/2006" xmlns:aink="http://schemas.microsoft.com/office/drawing/2016/ink" xmlns:am3d="http://schemas.microsoft.com/office/drawing/2017/model3d" xmlns:o="urn:schemas-microsoft-com:office:office" xmlns:r="http://schemas.openxmlformats.org/officeDocument/2006/relationships" xmlns:m="http://schemas.openxmlformats.org/officeDocument/2006/math" xmlns:v="urn:schemas-microsoft-com:vml" xmlns:wp14="http://schemas.microsoft.com/office/word/2010/wordprocessingDrawing" xmlns:wp="http://schemas.openxmlformats.org/drawingml/2006/wordprocessingDrawing" xmlns:w10="urn:schemas-microsoft-com:office:word" xmlns:w="http://schemas.openxmlformats.org/wordprocessingml/2006/main" xmlns:w14="http://schemas.microsoft.com/office/word/2010/wordml" xmlns:w15="http://schemas.microsoft.com/office/word/2012/wordml" xmlns:w16cid="http://schemas.microsoft.com/office/word/2016/wordml/cid" xmlns:w16se="http://schemas.microsoft.com/office/word/2015/wordml/symex" xmlns:wpg="http://schemas.microsoft.com/office/word/2010/wordprocessingGroup" xmlns:wpi="http://schemas.microsoft.com/office/word/2010/wordprocessingInk" xmlns:wne="http://schemas.microsoft.com/office/word/2006/wordml" xmlns:wps="http://schemas.microsoft.com/office/word/2010/wordprocessingShape" mc:Ignorable="w14 w15 w16se w16cid wp14">
   <w:footnote w:type="separator" w:id="-1">
     <w:p>
       <w:pPr>
@@ -3760,7 +3970,7 @@
 </file>
 
 <file path=word/header1.xml><?xml version="1.0" encoding="utf-8"?>
-<w:hdr xmlns:wpc="http://schemas.microsoft.com/office/word/2010/wordprocessingCanvas" xmlns:cx="http://schemas.microsoft.com/office/drawing/2014/chartex" xmlns:cx1="http://schemas.microsoft.com/office/drawing/2015/9/8/chartex" xmlns:cx2="http://schemas.microsoft.com/office/drawing/2015/10/21/chartex" xmlns:cx3="http://schemas.microsoft.com/office/drawing/2016/5/9/chartex" xmlns:cx4="http://schemas.microsoft.com/office/drawing/2016/5/10/chartex" xmlns:cx5="http://schemas.microsoft.com/office/drawing/2016/5/11/chartex" xmlns:cx6="http://schemas.microsoft.com/office/drawing/2016/5/12/chartex" xmlns:cx7="http://schemas.microsoft.com/office/drawing/2016/5/13/chartex" xmlns:cx8="http://schemas.microsoft.com/office/drawing/2016/5/14/chartex" xmlns:mc="http://schemas.openxmlformats.org/markup-compatibility/2006" xmlns:aink="http://schemas.microsoft.com/office/drawing/2016/ink" xmlns:am3d="http://schemas.microsoft.com/office/drawing/2017/model3d" xmlns:o="urn:schemas-microsoft-com:office:office" xmlns:r="http://schemas.openxmlformats.org/officeDocument/2006/relationships" xmlns:m="http://schemas.openxmlformats.org/officeDocument/2006/math" xmlns:v="urn:schemas-microsoft-com:vml" xmlns:wp14="http://schemas.microsoft.com/office/word/2010/wordprocessingDrawing" xmlns:wp="http://schemas.openxmlformats.org/drawingml/2006/wordprocessingDrawing" xmlns:w10="urn:schemas-microsoft-com:office:word" xmlns:w="http://schemas.openxmlformats.org/wordprocessingml/2006/main" xmlns:w14="http://schemas.microsoft.com/office/word/2010/wordml" xmlns:w15="http://schemas.microsoft.com/office/word/2012/wordml" xmlns:w16cex="http://schemas.microsoft.com/office/word/2018/wordml/cex" xmlns:w16cid="http://schemas.microsoft.com/office/word/2016/wordml/cid" xmlns:w16="http://schemas.microsoft.com/office/word/2018/wordml" xmlns:w16sdtdh="http://schemas.microsoft.com/office/word/2020/wordml/sdtdatahash" xmlns:w16se="http://schemas.microsoft.com/office/word/2015/wordml/symex" xmlns:wpg="http://schemas.microsoft.com/office/word/2010/wordprocessingGroup" xmlns:wpi="http://schemas.microsoft.com/office/word/2010/wordprocessingInk" xmlns:wne="http://schemas.microsoft.com/office/word/2006/wordml" xmlns:wps="http://schemas.microsoft.com/office/word/2010/wordprocessingShape" mc:Ignorable="w14 w15 w16se w16cid w16 w16cex w16sdtdh wp14">
+<w:hdr xmlns:wpc="http://schemas.microsoft.com/office/word/2010/wordprocessingCanvas" xmlns:cx="http://schemas.microsoft.com/office/drawing/2014/chartex" xmlns:cx1="http://schemas.microsoft.com/office/drawing/2015/9/8/chartex" xmlns:cx2="http://schemas.microsoft.com/office/drawing/2015/10/21/chartex" xmlns:cx3="http://schemas.microsoft.com/office/drawing/2016/5/9/chartex" xmlns:cx4="http://schemas.microsoft.com/office/drawing/2016/5/10/chartex" xmlns:cx5="http://schemas.microsoft.com/office/drawing/2016/5/11/chartex" xmlns:cx6="http://schemas.microsoft.com/office/drawing/2016/5/12/chartex" xmlns:cx7="http://schemas.microsoft.com/office/drawing/2016/5/13/chartex" xmlns:cx8="http://schemas.microsoft.com/office/drawing/2016/5/14/chartex" xmlns:mc="http://schemas.openxmlformats.org/markup-compatibility/2006" xmlns:aink="http://schemas.microsoft.com/office/drawing/2016/ink" xmlns:am3d="http://schemas.microsoft.com/office/drawing/2017/model3d" xmlns:o="urn:schemas-microsoft-com:office:office" xmlns:r="http://schemas.openxmlformats.org/officeDocument/2006/relationships" xmlns:m="http://schemas.openxmlformats.org/officeDocument/2006/math" xmlns:v="urn:schemas-microsoft-com:vml" xmlns:wp14="http://schemas.microsoft.com/office/word/2010/wordprocessingDrawing" xmlns:wp="http://schemas.openxmlformats.org/drawingml/2006/wordprocessingDrawing" xmlns:w10="urn:schemas-microsoft-com:office:word" xmlns:w="http://schemas.openxmlformats.org/wordprocessingml/2006/main" xmlns:w14="http://schemas.microsoft.com/office/word/2010/wordml" xmlns:w15="http://schemas.microsoft.com/office/word/2012/wordml" xmlns:w16cid="http://schemas.microsoft.com/office/word/2016/wordml/cid" xmlns:w16se="http://schemas.microsoft.com/office/word/2015/wordml/symex" xmlns:wpg="http://schemas.microsoft.com/office/word/2010/wordprocessingGroup" xmlns:wpi="http://schemas.microsoft.com/office/word/2010/wordprocessingInk" xmlns:wne="http://schemas.microsoft.com/office/word/2006/wordml" xmlns:wps="http://schemas.microsoft.com/office/word/2010/wordprocessingShape" mc:Ignorable="w14 w15 w16se w16cid wp14">
   <w:sdt>
     <w:sdtPr>
       <w:id w:val="170765424"/>
@@ -3769,6 +3979,7 @@
         <w:docPartUnique/>
       </w:docPartObj>
     </w:sdtPr>
+    <w:sdtEndPr/>
     <w:sdtContent>
       <w:p>
         <w:pPr>
@@ -3805,7 +4016,7 @@
 </file>
 
 <file path=word/numbering.xml><?xml version="1.0" encoding="utf-8"?>
-<w:numbering xmlns:wpc="http://schemas.microsoft.com/office/word/2010/wordprocessingCanvas" xmlns:cx="http://schemas.microsoft.com/office/drawing/2014/chartex" xmlns:cx1="http://schemas.microsoft.com/office/drawing/2015/9/8/chartex" xmlns:cx2="http://schemas.microsoft.com/office/drawing/2015/10/21/chartex" xmlns:cx3="http://schemas.microsoft.com/office/drawing/2016/5/9/chartex" xmlns:cx4="http://schemas.microsoft.com/office/drawing/2016/5/10/chartex" xmlns:cx5="http://schemas.microsoft.com/office/drawing/2016/5/11/chartex" xmlns:cx6="http://schemas.microsoft.com/office/drawing/2016/5/12/chartex" xmlns:cx7="http://schemas.microsoft.com/office/drawing/2016/5/13/chartex" xmlns:cx8="http://schemas.microsoft.com/office/drawing/2016/5/14/chartex" xmlns:mc="http://schemas.openxmlformats.org/markup-compatibility/2006" xmlns:aink="http://schemas.microsoft.com/office/drawing/2016/ink" xmlns:am3d="http://schemas.microsoft.com/office/drawing/2017/model3d" xmlns:o="urn:schemas-microsoft-com:office:office" xmlns:r="http://schemas.openxmlformats.org/officeDocument/2006/relationships" xmlns:m="http://schemas.openxmlformats.org/officeDocument/2006/math" xmlns:v="urn:schemas-microsoft-com:vml" xmlns:wp14="http://schemas.microsoft.com/office/word/2010/wordprocessingDrawing" xmlns:wp="http://schemas.openxmlformats.org/drawingml/2006/wordprocessingDrawing" xmlns:w10="urn:schemas-microsoft-com:office:word" xmlns:w="http://schemas.openxmlformats.org/wordprocessingml/2006/main" xmlns:w14="http://schemas.microsoft.com/office/word/2010/wordml" xmlns:w15="http://schemas.microsoft.com/office/word/2012/wordml" xmlns:w16cex="http://schemas.microsoft.com/office/word/2018/wordml/cex" xmlns:w16cid="http://schemas.microsoft.com/office/word/2016/wordml/cid" xmlns:w16="http://schemas.microsoft.com/office/word/2018/wordml" xmlns:w16sdtdh="http://schemas.microsoft.com/office/word/2020/wordml/sdtdatahash" xmlns:w16se="http://schemas.microsoft.com/office/word/2015/wordml/symex" xmlns:wpg="http://schemas.microsoft.com/office/word/2010/wordprocessingGroup" xmlns:wpi="http://schemas.microsoft.com/office/word/2010/wordprocessingInk" xmlns:wne="http://schemas.microsoft.com/office/word/2006/wordml" xmlns:wps="http://schemas.microsoft.com/office/word/2010/wordprocessingShape" mc:Ignorable="w14 w15 w16se w16cid w16 w16cex w16sdtdh wp14">
+<w:numbering xmlns:wpc="http://schemas.microsoft.com/office/word/2010/wordprocessingCanvas" xmlns:cx="http://schemas.microsoft.com/office/drawing/2014/chartex" xmlns:cx1="http://schemas.microsoft.com/office/drawing/2015/9/8/chartex" xmlns:cx2="http://schemas.microsoft.com/office/drawing/2015/10/21/chartex" xmlns:cx3="http://schemas.microsoft.com/office/drawing/2016/5/9/chartex" xmlns:cx4="http://schemas.microsoft.com/office/drawing/2016/5/10/chartex" xmlns:cx5="http://schemas.microsoft.com/office/drawing/2016/5/11/chartex" xmlns:cx6="http://schemas.microsoft.com/office/drawing/2016/5/12/chartex" xmlns:cx7="http://schemas.microsoft.com/office/drawing/2016/5/13/chartex" xmlns:cx8="http://schemas.microsoft.com/office/drawing/2016/5/14/chartex" xmlns:mc="http://schemas.openxmlformats.org/markup-compatibility/2006" xmlns:aink="http://schemas.microsoft.com/office/drawing/2016/ink" xmlns:am3d="http://schemas.microsoft.com/office/drawing/2017/model3d" xmlns:o="urn:schemas-microsoft-com:office:office" xmlns:r="http://schemas.openxmlformats.org/officeDocument/2006/relationships" xmlns:m="http://schemas.openxmlformats.org/officeDocument/2006/math" xmlns:v="urn:schemas-microsoft-com:vml" xmlns:wp14="http://schemas.microsoft.com/office/word/2010/wordprocessingDrawing" xmlns:wp="http://schemas.openxmlformats.org/drawingml/2006/wordprocessingDrawing" xmlns:w10="urn:schemas-microsoft-com:office:word" xmlns:w="http://schemas.openxmlformats.org/wordprocessingml/2006/main" xmlns:w14="http://schemas.microsoft.com/office/word/2010/wordml" xmlns:w15="http://schemas.microsoft.com/office/word/2012/wordml" xmlns:w16cid="http://schemas.microsoft.com/office/word/2016/wordml/cid" xmlns:w16se="http://schemas.microsoft.com/office/word/2015/wordml/symex" xmlns:wpg="http://schemas.microsoft.com/office/word/2010/wordprocessingGroup" xmlns:wpi="http://schemas.microsoft.com/office/word/2010/wordprocessingInk" xmlns:wne="http://schemas.microsoft.com/office/word/2006/wordml" xmlns:wps="http://schemas.microsoft.com/office/word/2010/wordprocessingShape" mc:Ignorable="w14 w15 w16se w16cid wp14">
   <w:abstractNum w:abstractNumId="0" w15:restartNumberingAfterBreak="0">
     <w:nsid w:val="06CB4A78"/>
     <w:multiLevelType w:val="hybridMultilevel"/>
@@ -4616,7 +4827,7 @@
 </file>
 
 <file path=word/styles.xml><?xml version="1.0" encoding="utf-8"?>
-<w:styles xmlns:mc="http://schemas.openxmlformats.org/markup-compatibility/2006" xmlns:r="http://schemas.openxmlformats.org/officeDocument/2006/relationships" xmlns:w="http://schemas.openxmlformats.org/wordprocessingml/2006/main" xmlns:w14="http://schemas.microsoft.com/office/word/2010/wordml" xmlns:w15="http://schemas.microsoft.com/office/word/2012/wordml" xmlns:w16cex="http://schemas.microsoft.com/office/word/2018/wordml/cex" xmlns:w16cid="http://schemas.microsoft.com/office/word/2016/wordml/cid" xmlns:w16="http://schemas.microsoft.com/office/word/2018/wordml" xmlns:w16sdtdh="http://schemas.microsoft.com/office/word/2020/wordml/sdtdatahash" xmlns:w16se="http://schemas.microsoft.com/office/word/2015/wordml/symex" mc:Ignorable="w14 w15 w16se w16cid w16 w16cex w16sdtdh">
+<w:styles xmlns:mc="http://schemas.openxmlformats.org/markup-compatibility/2006" xmlns:r="http://schemas.openxmlformats.org/officeDocument/2006/relationships" xmlns:w="http://schemas.openxmlformats.org/wordprocessingml/2006/main" xmlns:w14="http://schemas.microsoft.com/office/word/2010/wordml" xmlns:w15="http://schemas.microsoft.com/office/word/2012/wordml" xmlns:w16cid="http://schemas.microsoft.com/office/word/2016/wordml/cid" xmlns:w16se="http://schemas.microsoft.com/office/word/2015/wordml/symex" mc:Ignorable="w14 w15 w16se w16cid">
   <w:docDefaults>
     <w:rPrDefault>
       <w:rPr>
@@ -4632,7 +4843,7 @@
       </w:pPr>
     </w:pPrDefault>
   </w:docDefaults>
-  <w:latentStyles w:defLockedState="0" w:defUIPriority="99" w:defSemiHidden="0" w:defUnhideWhenUsed="0" w:defQFormat="0" w:count="376">
+  <w:latentStyles w:defLockedState="0" w:defUIPriority="99" w:defSemiHidden="0" w:defUnhideWhenUsed="0" w:defQFormat="0" w:count="375">
     <w:lsdException w:name="Normal" w:uiPriority="0" w:qFormat="1"/>
     <w:lsdException w:name="heading 1" w:uiPriority="9" w:qFormat="1"/>
     <w:lsdException w:name="heading 2" w:semiHidden="1" w:uiPriority="9" w:unhideWhenUsed="1" w:qFormat="1"/>
@@ -5008,7 +5219,6 @@
     <w:lsdException w:name="Smart Hyperlink" w:semiHidden="1" w:unhideWhenUsed="1"/>
     <w:lsdException w:name="Hashtag" w:semiHidden="1" w:unhideWhenUsed="1"/>
     <w:lsdException w:name="Unresolved Mention" w:semiHidden="1" w:unhideWhenUsed="1"/>
-    <w:lsdException w:name="Smart Link" w:semiHidden="1" w:unhideWhenUsed="1"/>
   </w:latentStyles>
   <w:style w:type="paragraph" w:default="1" w:styleId="Normal">
     <w:name w:val="Normal"/>

</xml_diff>